<commit_message>
Updated as discussed with Andrea
- duration of infectious for vaccinated and unvaccinated individuals 10.7 vs 12.7 days
- incubation period: 5.2 days
- vaccine effectiveness against susceptibility to infection
</commit_message>
<xml_diff>
--- a/Discussions Leo & Andrea.docx
+++ b/Discussions Leo & Andrea.docx
@@ -36,15 +36,7 @@
       </w:r>
       <w:proofErr w:type="spellEnd"/>
       <w:r>
-        <w:t xml:space="preserve"> susceptibility to infection and one for the vaccine effectiveness against infectiousness. After doing that, we can run some simulations and see how the spreading dynamics change (</w:t>
-      </w:r>
-      <w:proofErr w:type="gramStart"/>
-      <w:r>
-        <w:t>varying also</w:t>
-      </w:r>
-      <w:proofErr w:type="gramEnd"/>
-      <w:r>
-        <w:t xml:space="preserve"> the contact reduction for the vaccinated and unvaccinated groups).</w:t>
+        <w:t xml:space="preserve"> susceptibility to infection and one for the vaccine effectiveness against infectiousness. After doing that, we can run some simulations and see how the spreading dynamics change (varying also the contact reduction for the vaccinated and unvaccinated groups).</w:t>
       </w:r>
     </w:p>
     <w:p>
@@ -56,15 +48,7 @@
         </w:numPr>
       </w:pPr>
       <w:r>
-        <w:t xml:space="preserve">There </w:t>
-      </w:r>
-      <w:proofErr w:type="gramStart"/>
-      <w:r>
-        <w:t>are</w:t>
-      </w:r>
-      <w:proofErr w:type="gramEnd"/>
-      <w:r>
-        <w:t xml:space="preserve"> contradictory study about whether vaccinated and unvaccinated have the same viral peak.  What I suggest to do is just to represent the infectiousness measures with VL data, and add a parameter to represent possible different </w:t>
+        <w:t xml:space="preserve">There are contradictory study about whether vaccinated and unvaccinated have the same viral peak.  What I suggest to do is just to represent the infectiousness measures with VL data, and add a parameter to represent possible different </w:t>
       </w:r>
       <w:proofErr w:type="spellStart"/>
       <w:r>
@@ -89,12 +73,10 @@
         <w:t xml:space="preserve">1.) Add a variable “Vaccinated” to </w:t>
       </w:r>
       <w:proofErr w:type="spellStart"/>
-      <w:proofErr w:type="gramStart"/>
       <w:r>
         <w:t>status.matrix</w:t>
       </w:r>
       <w:proofErr w:type="spellEnd"/>
-      <w:proofErr w:type="gramEnd"/>
       <w:r>
         <w:t xml:space="preserve"> - if equal 1 the individual is vaccinated/immune 0 not</w:t>
       </w:r>
@@ -111,12 +93,10 @@
         <w:t xml:space="preserve">2.) when computing </w:t>
       </w:r>
       <w:proofErr w:type="spellStart"/>
-      <w:proofErr w:type="gramStart"/>
       <w:r>
         <w:t>acc.rate</w:t>
       </w:r>
       <w:proofErr w:type="spellEnd"/>
-      <w:proofErr w:type="gramEnd"/>
       <w:r>
         <w:t>, distinguish if the infector is vaccinated or not, and select the respective infectious measure</w:t>
       </w:r>
@@ -162,42 +142,500 @@
         <w:t xml:space="preserve">Yes, what you can do is to always use </w:t>
       </w:r>
       <w:proofErr w:type="spellStart"/>
-      <w:proofErr w:type="gramStart"/>
-      <w:r>
-        <w:t>infectious.period</w:t>
-      </w:r>
-      <w:proofErr w:type="gramEnd"/>
-      <w:r>
-        <w:t>.length</w:t>
+      <w:r>
+        <w:t>infectious.period.length</w:t>
       </w:r>
       <w:proofErr w:type="spellEnd"/>
       <w:r>
-        <w:t xml:space="preserve"> but to make this function depend on the vaccination status.</w:t>
+        <w:t xml:space="preserve"> but to make this function depend on the vaccination status. So, for example you add </w:t>
+      </w:r>
+      <w:proofErr w:type="spellStart"/>
+      <w:r>
+        <w:t>status.matrix</w:t>
+      </w:r>
+      <w:proofErr w:type="spellEnd"/>
+      <w:r>
+        <w:t xml:space="preserve"> as an input argument, and within the function to write an if cycle in which you check whether and individual is vaccinated (if (</w:t>
+      </w:r>
+      <w:proofErr w:type="spellStart"/>
+      <w:r>
+        <w:t>status.matrix$Vaccinated</w:t>
+      </w:r>
+      <w:proofErr w:type="spellEnd"/>
+      <w:r>
+        <w:t>==1) {….})</w:t>
+      </w:r>
+    </w:p>
+    <w:p/>
+    <w:p>
+      <w:r>
+        <w:t>Discussion 22/10/28</w:t>
+      </w:r>
+    </w:p>
+    <w:p>
+      <w:r>
+        <w:t>Discussion content</w:t>
+      </w:r>
+      <w:r>
+        <w:t>:</w:t>
+      </w:r>
+    </w:p>
+    <w:p>
+      <w:pPr>
+        <w:pStyle w:val="ListParagraph"/>
+        <w:numPr>
+          <w:ilvl w:val="0"/>
+          <w:numId w:val="1"/>
+        </w:numPr>
+      </w:pPr>
+      <w:r>
+        <w:t>assign 10.7 days for vaccinated and 12.7 days for unvaccinated. Individuals can spread the infection</w:t>
       </w:r>
       <w:r>
         <w:t xml:space="preserve"> </w:t>
       </w:r>
       <w:r>
-        <w:t xml:space="preserve">So, for example you add </w:t>
+        <w:t xml:space="preserve">when the </w:t>
       </w:r>
       <w:proofErr w:type="spellStart"/>
-      <w:proofErr w:type="gramStart"/>
-      <w:r>
-        <w:t>status.matrix</w:t>
+      <w:r>
+        <w:t>infeMeasure</w:t>
       </w:r>
       <w:proofErr w:type="spellEnd"/>
-      <w:proofErr w:type="gramEnd"/>
-      <w:r>
-        <w:t xml:space="preserve"> as an input argument, and within the function to write an if cycle in which you check whether and individual is vaccinated (if (</w:t>
+      <w:r>
+        <w:t xml:space="preserve"> is bigger or equal than zero (if zero each contact will not lead to transmission). So</w:t>
+      </w:r>
+      <w:r>
+        <w:t xml:space="preserve"> </w:t>
+      </w:r>
+      <w:commentRangeStart w:id="0"/>
+      <w:r>
+        <w:t>you can pick as the end of the infectious period, the biggest time since infection for which the</w:t>
+      </w:r>
+      <w:r>
+        <w:t xml:space="preserve"> </w:t>
+      </w:r>
+      <w:r>
+        <w:t>infectiousness measures is positive</w:t>
+      </w:r>
+      <w:commentRangeEnd w:id="0"/>
+      <w:r>
+        <w:rPr>
+          <w:rStyle w:val="CommentReference"/>
+        </w:rPr>
+        <w:commentReference w:id="0"/>
+      </w:r>
+    </w:p>
+    <w:p>
+      <w:pPr>
+        <w:pStyle w:val="ListParagraph"/>
+        <w:numPr>
+          <w:ilvl w:val="0"/>
+          <w:numId w:val="1"/>
+        </w:numPr>
+      </w:pPr>
+      <w:r>
+        <w:t>In fact, when establishing the probability that a contact is effective, you check whether the</w:t>
+      </w:r>
+      <w:r>
+        <w:t xml:space="preserve"> </w:t>
+      </w:r>
+      <w:r>
+        <w:t>potential infector is vaccinated or not. Therefore, you are incorporating an effect of vaccination</w:t>
+      </w:r>
+      <w:r>
+        <w:t xml:space="preserve"> </w:t>
+      </w:r>
+      <w:r>
+        <w:t>against infectiousness</w:t>
+      </w:r>
+    </w:p>
+    <w:p>
+      <w:pPr>
+        <w:pStyle w:val="ListParagraph"/>
+        <w:numPr>
+          <w:ilvl w:val="0"/>
+          <w:numId w:val="1"/>
+        </w:numPr>
+      </w:pPr>
+      <w:r>
+        <w:lastRenderedPageBreak/>
+        <w:t xml:space="preserve">If you want to, you might also add a value representing </w:t>
+      </w:r>
+      <w:r>
+        <w:rPr>
+          <w:b/>
+          <w:bCs/>
+        </w:rPr>
+        <w:t>the vaccine effectiveness against susceptibility to infection</w:t>
+      </w:r>
+      <w:r>
+        <w:t xml:space="preserve">. In this case, you should </w:t>
+      </w:r>
+      <w:r>
+        <w:rPr>
+          <w:b/>
+          <w:bCs/>
+        </w:rPr>
+        <w:t xml:space="preserve">check whether </w:t>
       </w:r>
       <w:proofErr w:type="spellStart"/>
       <w:r>
+        <w:rPr>
+          <w:b/>
+          <w:bCs/>
+        </w:rPr>
+        <w:t>infectee</w:t>
+      </w:r>
+      <w:proofErr w:type="spellEnd"/>
+      <w:r>
+        <w:rPr>
+          <w:b/>
+          <w:bCs/>
+        </w:rPr>
+        <w:t xml:space="preserve"> is vaccinated when computing the probability that a contact is effective</w:t>
+      </w:r>
+    </w:p>
+    <w:p>
+      <w:pPr>
+        <w:pStyle w:val="ListParagraph"/>
+        <w:numPr>
+          <w:ilvl w:val="0"/>
+          <w:numId w:val="1"/>
+        </w:numPr>
+      </w:pPr>
+      <w:r>
+        <w:t xml:space="preserve">The incubation period: </w:t>
+      </w:r>
+      <w:r>
+        <w:t>In the case we are looking into, each vaccinated (or unvaccinated) has the same leng</w:t>
+      </w:r>
+      <w:r>
+        <w:t>t</w:t>
+      </w:r>
+      <w:r>
+        <w:t>h of the infectious period, and so the same incubation period.</w:t>
+      </w:r>
+      <w:r>
+        <w:t xml:space="preserve"> </w:t>
+      </w:r>
+      <w:r>
+        <w:t>Y</w:t>
+      </w:r>
+      <w:r>
+        <w:t xml:space="preserve">ou can also just </w:t>
+      </w:r>
+      <w:r>
+        <w:rPr>
+          <w:b/>
+          <w:bCs/>
+        </w:rPr>
+        <w:t>return 5.2 days</w:t>
+      </w:r>
+      <w:r>
+        <w:t>, because all the viral progression are the same, so the incubation period is</w:t>
+      </w:r>
+      <w:r>
+        <w:t xml:space="preserve"> </w:t>
+      </w:r>
+      <w:r>
+        <w:t>always the same</w:t>
+      </w:r>
+    </w:p>
+    <w:p>
+      <w:pPr>
+        <w:pStyle w:val="ListParagraph"/>
+        <w:numPr>
+          <w:ilvl w:val="0"/>
+          <w:numId w:val="1"/>
+        </w:numPr>
+      </w:pPr>
+      <w:r>
+        <w:t>T</w:t>
+      </w:r>
+      <w:r>
+        <w:t xml:space="preserve">ry to run some other simulations and to </w:t>
+      </w:r>
+      <w:r>
+        <w:rPr>
+          <w:b/>
+          <w:bCs/>
+        </w:rPr>
+        <w:t>make  an online document</w:t>
+      </w:r>
+      <w:r>
+        <w:t xml:space="preserve"> summari</w:t>
+      </w:r>
+      <w:r>
+        <w:t>z</w:t>
+      </w:r>
+      <w:r>
+        <w:t>ing what you have been doing</w:t>
+      </w:r>
+      <w:r>
+        <w:t xml:space="preserve"> </w:t>
+      </w:r>
+      <w:r>
+        <w:t>to keep track of the progress and decide next steps</w:t>
+      </w:r>
+      <w:r>
+        <w:t xml:space="preserve"> [</w:t>
+      </w:r>
+      <w:r>
+        <w:rPr>
+          <w:b/>
+          <w:bCs/>
+        </w:rPr>
+        <w:t>be really schematic (do not write a lot</w:t>
+      </w:r>
+      <w:r>
+        <w:t>)</w:t>
+      </w:r>
+      <w:r>
+        <w:t>]</w:t>
+      </w:r>
+    </w:p>
+    <w:p>
+      <w:pPr>
+        <w:pStyle w:val="ListParagraph"/>
+        <w:numPr>
+          <w:ilvl w:val="0"/>
+          <w:numId w:val="1"/>
+        </w:numPr>
+      </w:pPr>
+      <w:r>
+        <w:t xml:space="preserve">For the </w:t>
+      </w:r>
+      <w:proofErr w:type="spellStart"/>
+      <w:r>
+        <w:t>acc.rate</w:t>
+      </w:r>
+      <w:proofErr w:type="spellEnd"/>
+      <w:r>
+        <w:t xml:space="preserve"> you are just considering the effect of vaccination on infectiousness. The issue with this is that you simulate a contact between a potential infector that is unvaccinated and a potential </w:t>
+      </w:r>
+      <w:proofErr w:type="spellStart"/>
+      <w:r>
+        <w:t>infectee</w:t>
+      </w:r>
+      <w:proofErr w:type="spellEnd"/>
+      <w:r>
+        <w:t xml:space="preserve"> (that is vaccinated) you do not account for the effect of vaccine (because you just look at vaccination status of infector).</w:t>
+      </w:r>
+    </w:p>
+    <w:p>
+      <w:pPr>
+        <w:pStyle w:val="ListParagraph"/>
+        <w:numPr>
+          <w:ilvl w:val="1"/>
+          <w:numId w:val="1"/>
+        </w:numPr>
+      </w:pPr>
+      <w:r>
+        <w:t xml:space="preserve">If you want to keep just one value, I would propose that you check whether either the infector or the </w:t>
+      </w:r>
+      <w:proofErr w:type="spellStart"/>
+      <w:r>
+        <w:t>infectee</w:t>
+      </w:r>
+      <w:proofErr w:type="spellEnd"/>
+      <w:r>
+        <w:t xml:space="preserve"> is vaccinated, and if so add the (1-vacc.eff).</w:t>
+      </w:r>
+    </w:p>
+    <w:p>
+      <w:pPr>
+        <w:pStyle w:val="ListParagraph"/>
+        <w:numPr>
+          <w:ilvl w:val="1"/>
+          <w:numId w:val="1"/>
+        </w:numPr>
+      </w:pPr>
+      <w:r>
+        <w:t>To do so what you can potentially do is to add this at line 185 (inside the else):</w:t>
+      </w:r>
+    </w:p>
+    <w:p>
+      <w:pPr>
+        <w:pStyle w:val="ListParagraph"/>
+        <w:numPr>
+          <w:ilvl w:val="0"/>
+          <w:numId w:val="1"/>
+        </w:numPr>
+      </w:pPr>
+      <w:r>
+        <w:t xml:space="preserve">   </w:t>
+      </w:r>
+      <w:r>
+        <w:tab/>
+      </w:r>
+      <w:r>
+        <w:t xml:space="preserve">   if (</w:t>
+      </w:r>
+      <w:proofErr w:type="spellStart"/>
+      <w:r>
         <w:t>status.matrix$Vaccinated</w:t>
       </w:r>
       <w:proofErr w:type="spellEnd"/>
       <w:r>
-        <w:t>==1) {….})</w:t>
-      </w:r>
+        <w:t>[</w:t>
+      </w:r>
+      <w:proofErr w:type="spellStart"/>
+      <w:r>
+        <w:t>infecee</w:t>
+      </w:r>
+      <w:proofErr w:type="spellEnd"/>
+      <w:r>
+        <w:t>]==1){</w:t>
+      </w:r>
+    </w:p>
+    <w:p>
+      <w:pPr>
+        <w:pStyle w:val="ListParagraph"/>
+        <w:numPr>
+          <w:ilvl w:val="1"/>
+          <w:numId w:val="1"/>
+        </w:numPr>
+      </w:pPr>
+      <w:r>
+        <w:t xml:space="preserve">       </w:t>
+      </w:r>
+      <w:r>
+        <w:tab/>
+      </w:r>
+      <w:r>
+        <w:t xml:space="preserve"> acc.rate&lt;-nCov.InfMeasure.unvacc(t=current.time-status.matrix$time.of.infection[infector])*inf.ctc*(1-vacc.eff)</w:t>
+      </w:r>
+    </w:p>
+    <w:p>
+      <w:pPr>
+        <w:pStyle w:val="ListParagraph"/>
+        <w:numPr>
+          <w:ilvl w:val="1"/>
+          <w:numId w:val="1"/>
+        </w:numPr>
+      </w:pPr>
+      <w:r>
+        <w:t>}</w:t>
+      </w:r>
+    </w:p>
+    <w:p>
+      <w:r>
+        <w:t>To do list:</w:t>
+      </w:r>
+    </w:p>
+    <w:p>
+      <w:pPr>
+        <w:pStyle w:val="ListParagraph"/>
+        <w:numPr>
+          <w:ilvl w:val="0"/>
+          <w:numId w:val="1"/>
+        </w:numPr>
+      </w:pPr>
+      <w:r>
+        <w:t xml:space="preserve">Account for the vaccine effectiveness against susceptibility to infection when computing </w:t>
+      </w:r>
+      <w:proofErr w:type="spellStart"/>
+      <w:r>
+        <w:t>acc.rate</w:t>
+      </w:r>
+      <w:proofErr w:type="spellEnd"/>
+      <w:r>
+        <w:t xml:space="preserve"> </w:t>
+      </w:r>
+      <w:sdt>
+        <w:sdtPr>
+          <w:id w:val="-2142103956"/>
+          <w14:checkbox>
+            <w14:checked w14:val="1"/>
+            <w14:checkedState w14:val="2612" w14:font="MS Gothic"/>
+            <w14:uncheckedState w14:val="2610" w14:font="MS Gothic"/>
+          </w14:checkbox>
+        </w:sdtPr>
+        <w:sdtContent>
+          <w:r>
+            <w:rPr>
+              <w:rFonts w:ascii="MS Gothic" w:eastAsia="MS Gothic" w:hAnsi="MS Gothic" w:hint="eastAsia"/>
+            </w:rPr>
+            <w:t>☒</w:t>
+          </w:r>
+        </w:sdtContent>
+      </w:sdt>
+    </w:p>
+    <w:p>
+      <w:pPr>
+        <w:pStyle w:val="ListParagraph"/>
+        <w:numPr>
+          <w:ilvl w:val="0"/>
+          <w:numId w:val="1"/>
+        </w:numPr>
+      </w:pPr>
+      <w:r>
+        <w:t xml:space="preserve">Infectious duration: </w:t>
+      </w:r>
+      <w:r>
+        <w:t>assign 10.7 days for vaccinated and 12.7 days for unvaccinated</w:t>
+      </w:r>
+      <w:sdt>
+        <w:sdtPr>
+          <w:id w:val="1648475402"/>
+          <w14:checkbox>
+            <w14:checked w14:val="1"/>
+            <w14:checkedState w14:val="2612" w14:font="MS Gothic"/>
+            <w14:uncheckedState w14:val="2610" w14:font="MS Gothic"/>
+          </w14:checkbox>
+        </w:sdtPr>
+        <w:sdtContent>
+          <w:r>
+            <w:rPr>
+              <w:rFonts w:ascii="MS Gothic" w:eastAsia="MS Gothic" w:hAnsi="MS Gothic" w:hint="eastAsia"/>
+            </w:rPr>
+            <w:t>☒</w:t>
+          </w:r>
+        </w:sdtContent>
+      </w:sdt>
+    </w:p>
+    <w:p>
+      <w:pPr>
+        <w:pStyle w:val="ListParagraph"/>
+        <w:numPr>
+          <w:ilvl w:val="0"/>
+          <w:numId w:val="1"/>
+        </w:numPr>
+      </w:pPr>
+      <w:r>
+        <w:t>The incubation period: both are 5.2 days</w:t>
+      </w:r>
+      <w:r>
+        <w:t xml:space="preserve"> </w:t>
+      </w:r>
+      <w:sdt>
+        <w:sdtPr>
+          <w:id w:val="1921210620"/>
+          <w14:checkbox>
+            <w14:checked w14:val="1"/>
+            <w14:checkedState w14:val="2612" w14:font="MS Gothic"/>
+            <w14:uncheckedState w14:val="2610" w14:font="MS Gothic"/>
+          </w14:checkbox>
+        </w:sdtPr>
+        <w:sdtContent>
+          <w:r>
+            <w:rPr>
+              <w:rFonts w:ascii="MS Gothic" w:eastAsia="MS Gothic" w:hAnsi="MS Gothic" w:hint="eastAsia"/>
+            </w:rPr>
+            <w:t>☒</w:t>
+          </w:r>
+        </w:sdtContent>
+      </w:sdt>
+    </w:p>
+    <w:p>
+      <w:pPr>
+        <w:pStyle w:val="ListParagraph"/>
+        <w:numPr>
+          <w:ilvl w:val="0"/>
+          <w:numId w:val="1"/>
+        </w:numPr>
+      </w:pPr>
     </w:p>
     <w:sectPr>
       <w:pgSz w:w="12240" w:h="15840"/>
@@ -209,6 +647,45 @@
 </w:document>
 </file>
 
+<file path=word/comments.xml><?xml version="1.0" encoding="utf-8"?>
+<w:comments xmlns:wpc="http://schemas.microsoft.com/office/word/2010/wordprocessingCanvas" xmlns:cx="http://schemas.microsoft.com/office/drawing/2014/chartex" xmlns:cx1="http://schemas.microsoft.com/office/drawing/2015/9/8/chartex" xmlns:cx2="http://schemas.microsoft.com/office/drawing/2015/10/21/chartex" xmlns:cx3="http://schemas.microsoft.com/office/drawing/2016/5/9/chartex" xmlns:cx4="http://schemas.microsoft.com/office/drawing/2016/5/10/chartex" xmlns:cx5="http://schemas.microsoft.com/office/drawing/2016/5/11/chartex" xmlns:cx6="http://schemas.microsoft.com/office/drawing/2016/5/12/chartex" xmlns:cx7="http://schemas.microsoft.com/office/drawing/2016/5/13/chartex" xmlns:cx8="http://schemas.microsoft.com/office/drawing/2016/5/14/chartex" xmlns:mc="http://schemas.openxmlformats.org/markup-compatibility/2006" xmlns:aink="http://schemas.microsoft.com/office/drawing/2016/ink" xmlns:am3d="http://schemas.microsoft.com/office/drawing/2017/model3d" xmlns:o="urn:schemas-microsoft-com:office:office" xmlns:r="http://schemas.openxmlformats.org/officeDocument/2006/relationships" xmlns:m="http://schemas.openxmlformats.org/officeDocument/2006/math" xmlns:v="urn:schemas-microsoft-com:vml" xmlns:wp14="http://schemas.microsoft.com/office/word/2010/wordprocessingDrawing" xmlns:wp="http://schemas.openxmlformats.org/drawingml/2006/wordprocessingDrawing" xmlns:w10="urn:schemas-microsoft-com:office:word" xmlns:w="http://schemas.openxmlformats.org/wordprocessingml/2006/main" xmlns:w14="http://schemas.microsoft.com/office/word/2010/wordml" xmlns:w15="http://schemas.microsoft.com/office/word/2012/wordml" xmlns:w16cex="http://schemas.microsoft.com/office/word/2018/wordml/cex" xmlns:w16cid="http://schemas.microsoft.com/office/word/2016/wordml/cid" xmlns:w16="http://schemas.microsoft.com/office/word/2018/wordml" xmlns:w16sdtdh="http://schemas.microsoft.com/office/word/2020/wordml/sdtdatahash" xmlns:w16se="http://schemas.microsoft.com/office/word/2015/wordml/symex" xmlns:wpg="http://schemas.microsoft.com/office/word/2010/wordprocessingGroup" xmlns:wpi="http://schemas.microsoft.com/office/word/2010/wordprocessingInk" xmlns:wne="http://schemas.microsoft.com/office/word/2006/wordml" xmlns:wps="http://schemas.microsoft.com/office/word/2010/wordprocessingShape" mc:Ignorable="w14 w15 w16se w16cid w16 w16cex w16sdtdh wp14">
+  <w:comment w:id="0" w:author="Luong Vuong" w:date="2022-10-31T11:17:00Z" w:initials="LV">
+    <w:p>
+      <w:pPr>
+        <w:pStyle w:val="CommentText"/>
+      </w:pPr>
+      <w:r>
+        <w:rPr>
+          <w:rStyle w:val="CommentReference"/>
+        </w:rPr>
+        <w:annotationRef/>
+      </w:r>
+      <w:r>
+        <w:t>Why?</w:t>
+      </w:r>
+    </w:p>
+  </w:comment>
+</w:comments>
+</file>
+
+<file path=word/commentsExtended.xml><?xml version="1.0" encoding="utf-8"?>
+<w15:commentsEx xmlns:wpc="http://schemas.microsoft.com/office/word/2010/wordprocessingCanvas" xmlns:cx="http://schemas.microsoft.com/office/drawing/2014/chartex" xmlns:cx1="http://schemas.microsoft.com/office/drawing/2015/9/8/chartex" xmlns:cx2="http://schemas.microsoft.com/office/drawing/2015/10/21/chartex" xmlns:cx3="http://schemas.microsoft.com/office/drawing/2016/5/9/chartex" xmlns:cx4="http://schemas.microsoft.com/office/drawing/2016/5/10/chartex" xmlns:cx5="http://schemas.microsoft.com/office/drawing/2016/5/11/chartex" xmlns:cx6="http://schemas.microsoft.com/office/drawing/2016/5/12/chartex" xmlns:cx7="http://schemas.microsoft.com/office/drawing/2016/5/13/chartex" xmlns:cx8="http://schemas.microsoft.com/office/drawing/2016/5/14/chartex" xmlns:mc="http://schemas.openxmlformats.org/markup-compatibility/2006" xmlns:aink="http://schemas.microsoft.com/office/drawing/2016/ink" xmlns:am3d="http://schemas.microsoft.com/office/drawing/2017/model3d" xmlns:o="urn:schemas-microsoft-com:office:office" xmlns:r="http://schemas.openxmlformats.org/officeDocument/2006/relationships" xmlns:m="http://schemas.openxmlformats.org/officeDocument/2006/math" xmlns:v="urn:schemas-microsoft-com:vml" xmlns:wp14="http://schemas.microsoft.com/office/word/2010/wordprocessingDrawing" xmlns:wp="http://schemas.openxmlformats.org/drawingml/2006/wordprocessingDrawing" xmlns:w10="urn:schemas-microsoft-com:office:word" xmlns:w="http://schemas.openxmlformats.org/wordprocessingml/2006/main" xmlns:w14="http://schemas.microsoft.com/office/word/2010/wordml" xmlns:w15="http://schemas.microsoft.com/office/word/2012/wordml" xmlns:w16cex="http://schemas.microsoft.com/office/word/2018/wordml/cex" xmlns:w16cid="http://schemas.microsoft.com/office/word/2016/wordml/cid" xmlns:w16="http://schemas.microsoft.com/office/word/2018/wordml" xmlns:w16sdtdh="http://schemas.microsoft.com/office/word/2020/wordml/sdtdatahash" xmlns:w16se="http://schemas.microsoft.com/office/word/2015/wordml/symex" xmlns:wpg="http://schemas.microsoft.com/office/word/2010/wordprocessingGroup" xmlns:wpi="http://schemas.microsoft.com/office/word/2010/wordprocessingInk" xmlns:wne="http://schemas.microsoft.com/office/word/2006/wordml" xmlns:wps="http://schemas.microsoft.com/office/word/2010/wordprocessingShape" mc:Ignorable="w14 w15 w16se w16cid w16 w16cex w16sdtdh wp14">
+  <w15:commentEx w15:paraId="09189D3E" w15:done="0"/>
+</w15:commentsEx>
+</file>
+
+<file path=word/commentsExtensible.xml><?xml version="1.0" encoding="utf-8"?>
+<w16cex:commentsExtensible xmlns:wpc="http://schemas.microsoft.com/office/word/2010/wordprocessingCanvas" xmlns:cx="http://schemas.microsoft.com/office/drawing/2014/chartex" xmlns:cx1="http://schemas.microsoft.com/office/drawing/2015/9/8/chartex" xmlns:cx2="http://schemas.microsoft.com/office/drawing/2015/10/21/chartex" xmlns:cx3="http://schemas.microsoft.com/office/drawing/2016/5/9/chartex" xmlns:cx4="http://schemas.microsoft.com/office/drawing/2016/5/10/chartex" xmlns:cx5="http://schemas.microsoft.com/office/drawing/2016/5/11/chartex" xmlns:cx6="http://schemas.microsoft.com/office/drawing/2016/5/12/chartex" xmlns:cx7="http://schemas.microsoft.com/office/drawing/2016/5/13/chartex" xmlns:cx8="http://schemas.microsoft.com/office/drawing/2016/5/14/chartex" xmlns:mc="http://schemas.openxmlformats.org/markup-compatibility/2006" xmlns:aink="http://schemas.microsoft.com/office/drawing/2016/ink" xmlns:am3d="http://schemas.microsoft.com/office/drawing/2017/model3d" xmlns:o="urn:schemas-microsoft-com:office:office" xmlns:r="http://schemas.openxmlformats.org/officeDocument/2006/relationships" xmlns:m="http://schemas.openxmlformats.org/officeDocument/2006/math" xmlns:v="urn:schemas-microsoft-com:vml" xmlns:wp14="http://schemas.microsoft.com/office/word/2010/wordprocessingDrawing" xmlns:wp="http://schemas.openxmlformats.org/drawingml/2006/wordprocessingDrawing" xmlns:w10="urn:schemas-microsoft-com:office:word" xmlns:w="http://schemas.openxmlformats.org/wordprocessingml/2006/main" xmlns:w14="http://schemas.microsoft.com/office/word/2010/wordml" xmlns:w15="http://schemas.microsoft.com/office/word/2012/wordml" xmlns:w16cex="http://schemas.microsoft.com/office/word/2018/wordml/cex" xmlns:w16cid="http://schemas.microsoft.com/office/word/2016/wordml/cid" xmlns:w16="http://schemas.microsoft.com/office/word/2018/wordml" xmlns:w16sdtdh="http://schemas.microsoft.com/office/word/2020/wordml/sdtdatahash" xmlns:w16se="http://schemas.microsoft.com/office/word/2015/wordml/symex" xmlns:wpg="http://schemas.microsoft.com/office/word/2010/wordprocessingGroup" xmlns:wpi="http://schemas.microsoft.com/office/word/2010/wordprocessingInk" xmlns:wne="http://schemas.microsoft.com/office/word/2006/wordml" xmlns:wps="http://schemas.microsoft.com/office/word/2010/wordprocessingShape" mc:Ignorable="w14 w15 w16se w16cid w16 w16cex w16sdtdh wp14">
+  <w16cex:commentExtensible w16cex:durableId="270A2D54" w16cex:dateUtc="2022-10-31T10:17:00Z"/>
+</w16cex:commentsExtensible>
+</file>
+
+<file path=word/commentsIds.xml><?xml version="1.0" encoding="utf-8"?>
+<w16cid:commentsIds xmlns:wpc="http://schemas.microsoft.com/office/word/2010/wordprocessingCanvas" xmlns:cx="http://schemas.microsoft.com/office/drawing/2014/chartex" xmlns:cx1="http://schemas.microsoft.com/office/drawing/2015/9/8/chartex" xmlns:cx2="http://schemas.microsoft.com/office/drawing/2015/10/21/chartex" xmlns:cx3="http://schemas.microsoft.com/office/drawing/2016/5/9/chartex" xmlns:cx4="http://schemas.microsoft.com/office/drawing/2016/5/10/chartex" xmlns:cx5="http://schemas.microsoft.com/office/drawing/2016/5/11/chartex" xmlns:cx6="http://schemas.microsoft.com/office/drawing/2016/5/12/chartex" xmlns:cx7="http://schemas.microsoft.com/office/drawing/2016/5/13/chartex" xmlns:cx8="http://schemas.microsoft.com/office/drawing/2016/5/14/chartex" xmlns:mc="http://schemas.openxmlformats.org/markup-compatibility/2006" xmlns:aink="http://schemas.microsoft.com/office/drawing/2016/ink" xmlns:am3d="http://schemas.microsoft.com/office/drawing/2017/model3d" xmlns:o="urn:schemas-microsoft-com:office:office" xmlns:r="http://schemas.openxmlformats.org/officeDocument/2006/relationships" xmlns:m="http://schemas.openxmlformats.org/officeDocument/2006/math" xmlns:v="urn:schemas-microsoft-com:vml" xmlns:wp14="http://schemas.microsoft.com/office/word/2010/wordprocessingDrawing" xmlns:wp="http://schemas.openxmlformats.org/drawingml/2006/wordprocessingDrawing" xmlns:w10="urn:schemas-microsoft-com:office:word" xmlns:w="http://schemas.openxmlformats.org/wordprocessingml/2006/main" xmlns:w14="http://schemas.microsoft.com/office/word/2010/wordml" xmlns:w15="http://schemas.microsoft.com/office/word/2012/wordml" xmlns:w16cex="http://schemas.microsoft.com/office/word/2018/wordml/cex" xmlns:w16cid="http://schemas.microsoft.com/office/word/2016/wordml/cid" xmlns:w16="http://schemas.microsoft.com/office/word/2018/wordml" xmlns:w16sdtdh="http://schemas.microsoft.com/office/word/2020/wordml/sdtdatahash" xmlns:w16se="http://schemas.microsoft.com/office/word/2015/wordml/symex" xmlns:wpg="http://schemas.microsoft.com/office/word/2010/wordprocessingGroup" xmlns:wpi="http://schemas.microsoft.com/office/word/2010/wordprocessingInk" xmlns:wne="http://schemas.microsoft.com/office/word/2006/wordml" xmlns:wps="http://schemas.microsoft.com/office/word/2010/wordprocessingShape" mc:Ignorable="w14 w15 w16se w16cid w16 w16cex w16sdtdh wp14">
+  <w16cid:commentId w16cid:paraId="09189D3E" w16cid:durableId="270A2D54"/>
+</w16cid:commentsIds>
+</file>
+
 <file path=word/numbering.xml><?xml version="1.0" encoding="utf-8"?>
 <w:numbering xmlns:wpc="http://schemas.microsoft.com/office/word/2010/wordprocessingCanvas" xmlns:cx="http://schemas.microsoft.com/office/drawing/2014/chartex" xmlns:cx1="http://schemas.microsoft.com/office/drawing/2015/9/8/chartex" xmlns:cx2="http://schemas.microsoft.com/office/drawing/2015/10/21/chartex" xmlns:cx3="http://schemas.microsoft.com/office/drawing/2016/5/9/chartex" xmlns:cx4="http://schemas.microsoft.com/office/drawing/2016/5/10/chartex" xmlns:cx5="http://schemas.microsoft.com/office/drawing/2016/5/11/chartex" xmlns:cx6="http://schemas.microsoft.com/office/drawing/2016/5/12/chartex" xmlns:cx7="http://schemas.microsoft.com/office/drawing/2016/5/13/chartex" xmlns:cx8="http://schemas.microsoft.com/office/drawing/2016/5/14/chartex" xmlns:mc="http://schemas.openxmlformats.org/markup-compatibility/2006" xmlns:aink="http://schemas.microsoft.com/office/drawing/2016/ink" xmlns:am3d="http://schemas.microsoft.com/office/drawing/2017/model3d" xmlns:o="urn:schemas-microsoft-com:office:office" xmlns:r="http://schemas.openxmlformats.org/officeDocument/2006/relationships" xmlns:m="http://schemas.openxmlformats.org/officeDocument/2006/math" xmlns:v="urn:schemas-microsoft-com:vml" xmlns:wp14="http://schemas.microsoft.com/office/word/2010/wordprocessingDrawing" xmlns:wp="http://schemas.openxmlformats.org/drawingml/2006/wordprocessingDrawing" xmlns:w10="urn:schemas-microsoft-com:office:word" xmlns:w="http://schemas.openxmlformats.org/wordprocessingml/2006/main" xmlns:w14="http://schemas.microsoft.com/office/word/2010/wordml" xmlns:w15="http://schemas.microsoft.com/office/word/2012/wordml" xmlns:w16cex="http://schemas.microsoft.com/office/word/2018/wordml/cex" xmlns:w16cid="http://schemas.microsoft.com/office/word/2016/wordml/cid" xmlns:w16="http://schemas.microsoft.com/office/word/2018/wordml" xmlns:w16sdtdh="http://schemas.microsoft.com/office/word/2020/wordml/sdtdatahash" xmlns:w16se="http://schemas.microsoft.com/office/word/2015/wordml/symex" xmlns:wpg="http://schemas.microsoft.com/office/word/2010/wordprocessingGroup" xmlns:wpi="http://schemas.microsoft.com/office/word/2010/wordprocessingInk" xmlns:wne="http://schemas.microsoft.com/office/word/2006/wordml" xmlns:wps="http://schemas.microsoft.com/office/word/2010/wordprocessingShape" mc:Ignorable="w14 w15 w16se w16cid w16 w16cex w16sdtdh wp14">
   <w:abstractNum w:abstractNumId="0" w15:restartNumberingAfterBreak="0">
@@ -450,7 +927,7 @@
         <w:rFonts w:ascii="Calibri" w:eastAsiaTheme="minorHAnsi" w:hAnsi="Calibri" w:cs="Calibri" w:hint="default"/>
       </w:rPr>
     </w:lvl>
-    <w:lvl w:ilvl="1" w:tplc="04090003" w:tentative="1">
+    <w:lvl w:ilvl="1" w:tplc="04090003">
       <w:start w:val="1"/>
       <w:numFmt w:val="bullet"/>
       <w:lvlText w:val="o"/>
@@ -557,6 +1034,14 @@
     <w:abstractNumId w:val="1"/>
   </w:num>
 </w:numbering>
+</file>
+
+<file path=word/people.xml><?xml version="1.0" encoding="utf-8"?>
+<w15:people xmlns:wpc="http://schemas.microsoft.com/office/word/2010/wordprocessingCanvas" xmlns:cx="http://schemas.microsoft.com/office/drawing/2014/chartex" xmlns:cx1="http://schemas.microsoft.com/office/drawing/2015/9/8/chartex" xmlns:cx2="http://schemas.microsoft.com/office/drawing/2015/10/21/chartex" xmlns:cx3="http://schemas.microsoft.com/office/drawing/2016/5/9/chartex" xmlns:cx4="http://schemas.microsoft.com/office/drawing/2016/5/10/chartex" xmlns:cx5="http://schemas.microsoft.com/office/drawing/2016/5/11/chartex" xmlns:cx6="http://schemas.microsoft.com/office/drawing/2016/5/12/chartex" xmlns:cx7="http://schemas.microsoft.com/office/drawing/2016/5/13/chartex" xmlns:cx8="http://schemas.microsoft.com/office/drawing/2016/5/14/chartex" xmlns:mc="http://schemas.openxmlformats.org/markup-compatibility/2006" xmlns:aink="http://schemas.microsoft.com/office/drawing/2016/ink" xmlns:am3d="http://schemas.microsoft.com/office/drawing/2017/model3d" xmlns:o="urn:schemas-microsoft-com:office:office" xmlns:r="http://schemas.openxmlformats.org/officeDocument/2006/relationships" xmlns:m="http://schemas.openxmlformats.org/officeDocument/2006/math" xmlns:v="urn:schemas-microsoft-com:vml" xmlns:wp14="http://schemas.microsoft.com/office/word/2010/wordprocessingDrawing" xmlns:wp="http://schemas.openxmlformats.org/drawingml/2006/wordprocessingDrawing" xmlns:w10="urn:schemas-microsoft-com:office:word" xmlns:w="http://schemas.openxmlformats.org/wordprocessingml/2006/main" xmlns:w14="http://schemas.microsoft.com/office/word/2010/wordml" xmlns:w15="http://schemas.microsoft.com/office/word/2012/wordml" xmlns:w16cex="http://schemas.microsoft.com/office/word/2018/wordml/cex" xmlns:w16cid="http://schemas.microsoft.com/office/word/2016/wordml/cid" xmlns:w16="http://schemas.microsoft.com/office/word/2018/wordml" xmlns:w16sdtdh="http://schemas.microsoft.com/office/word/2020/wordml/sdtdatahash" xmlns:w16se="http://schemas.microsoft.com/office/word/2015/wordml/symex" xmlns:wpg="http://schemas.microsoft.com/office/word/2010/wordprocessingGroup" xmlns:wpi="http://schemas.microsoft.com/office/word/2010/wordprocessingInk" xmlns:wne="http://schemas.microsoft.com/office/word/2006/wordml" xmlns:wps="http://schemas.microsoft.com/office/word/2010/wordprocessingShape" mc:Ignorable="w14 w15 w16se w16cid w16 w16cex w16sdtdh wp14">
+  <w15:person w15:author="Luong Vuong">
+    <w15:presenceInfo w15:providerId="Windows Live" w15:userId="0776b2e45f01b074"/>
+  </w15:person>
+</w15:people>
 </file>
 
 <file path=word/styles.xml><?xml version="1.0" encoding="utf-8"?>
@@ -996,6 +1481,74 @@
       <w:contextualSpacing/>
     </w:pPr>
   </w:style>
+  <w:style w:type="character" w:styleId="CommentReference">
+    <w:name w:val="annotation reference"/>
+    <w:basedOn w:val="DefaultParagraphFont"/>
+    <w:uiPriority w:val="99"/>
+    <w:semiHidden/>
+    <w:unhideWhenUsed/>
+    <w:rsid w:val="00B86445"/>
+    <w:rPr>
+      <w:sz w:val="16"/>
+      <w:szCs w:val="16"/>
+    </w:rPr>
+  </w:style>
+  <w:style w:type="paragraph" w:styleId="CommentText">
+    <w:name w:val="annotation text"/>
+    <w:basedOn w:val="Normal"/>
+    <w:link w:val="CommentTextChar"/>
+    <w:uiPriority w:val="99"/>
+    <w:semiHidden/>
+    <w:unhideWhenUsed/>
+    <w:rsid w:val="00B86445"/>
+    <w:pPr>
+      <w:spacing w:line="240" w:lineRule="auto"/>
+    </w:pPr>
+    <w:rPr>
+      <w:sz w:val="20"/>
+      <w:szCs w:val="20"/>
+    </w:rPr>
+  </w:style>
+  <w:style w:type="character" w:customStyle="1" w:styleId="CommentTextChar">
+    <w:name w:val="Comment Text Char"/>
+    <w:basedOn w:val="DefaultParagraphFont"/>
+    <w:link w:val="CommentText"/>
+    <w:uiPriority w:val="99"/>
+    <w:semiHidden/>
+    <w:rsid w:val="00B86445"/>
+    <w:rPr>
+      <w:sz w:val="20"/>
+      <w:szCs w:val="20"/>
+    </w:rPr>
+  </w:style>
+  <w:style w:type="paragraph" w:styleId="CommentSubject">
+    <w:name w:val="annotation subject"/>
+    <w:basedOn w:val="CommentText"/>
+    <w:next w:val="CommentText"/>
+    <w:link w:val="CommentSubjectChar"/>
+    <w:uiPriority w:val="99"/>
+    <w:semiHidden/>
+    <w:unhideWhenUsed/>
+    <w:rsid w:val="00B86445"/>
+    <w:rPr>
+      <w:b/>
+      <w:bCs/>
+    </w:rPr>
+  </w:style>
+  <w:style w:type="character" w:customStyle="1" w:styleId="CommentSubjectChar">
+    <w:name w:val="Comment Subject Char"/>
+    <w:basedOn w:val="CommentTextChar"/>
+    <w:link w:val="CommentSubject"/>
+    <w:uiPriority w:val="99"/>
+    <w:semiHidden/>
+    <w:rsid w:val="00B86445"/>
+    <w:rPr>
+      <w:b/>
+      <w:bCs/>
+      <w:sz w:val="20"/>
+      <w:szCs w:val="20"/>
+    </w:rPr>
+  </w:style>
 </w:styles>
 </file>
 

</xml_diff>